<commit_message>
one more try to complete LR2
</commit_message>
<xml_diff>
--- a/LR2/108.docx
+++ b/LR2/108.docx
@@ -264,13 +264,6 @@
           <w:sz w:val="28"/>
         </w:rPr>
       </w:pPr>
-      <w:r>
-        <w:rPr>
-          <w:rFonts w:ascii="Times New Roman" w:hAnsi="Times New Roman"/>
-          <w:sz w:val="28"/>
-        </w:rPr>
-        <w:tab/>
-      </w:r>
       <w:r>
         <w:rPr>
           <w:rFonts w:ascii="Times New Roman" w:hAnsi="Times New Roman"/>

</xml_diff>